<commit_message>
simple html changes and entries added for timesheets and UX report
</commit_message>
<xml_diff>
--- a/time_tracker_sheets/Bpizha.docx
+++ b/time_tracker_sheets/Bpizha.docx
@@ -296,19 +296,16 @@
           </w:p>
           <w:p/>
           <w:p>
-            <w:r>
-              <w:t xml:space="preserve">Unit Test for the Photo Upload, modified Test Views, </w:t>
-            </w:r>
-            <w:r>
-              <w:t xml:space="preserve">since some of the tests </w:t>
-            </w:r>
             <w:proofErr w:type="gramStart"/>
             <w:r>
-              <w:t>weren’t</w:t>
+              <w:t>Unit Test for the Photo Upload,</w:t>
             </w:r>
             <w:proofErr w:type="gramEnd"/>
             <w:r>
-              <w:t xml:space="preserve"> working, I had to add two lines of code in the Views Notes. Also had to help Ahmed with few questions. This week I was assign the issue Display the Show with Most Notes. </w:t>
+              <w:t xml:space="preserve"> modified Test Views, </w:t>
+            </w:r>
+            <w:r>
+              <w:t xml:space="preserve">since some of the tests weren’t working, I had to add two lines of code in the Views Notes. Also had to help Ahmed with few questions. This week I was assign the issue Display the Show with Most Notes. </w:t>
             </w:r>
           </w:p>
           <w:p>
@@ -372,10 +369,7 @@
               <w:t>addition,</w:t>
             </w:r>
             <w:r>
-              <w:t xml:space="preserve"> reviewed Ahmed’s </w:t>
-            </w:r>
-            <w:r>
-              <w:t xml:space="preserve">Edit Profile </w:t>
+              <w:t xml:space="preserve"> reviewed Ahmed’s Edit Profile </w:t>
             </w:r>
             <w:r>
               <w:t>b</w:t>
@@ -463,10 +457,10 @@
               <w:t xml:space="preserve"> with the </w:t>
             </w:r>
             <w:r>
-              <w:t xml:space="preserve">award image for user. </w:t>
-            </w:r>
-            <w:r>
-              <w:t>Worked on Time tacker sheet.</w:t>
+              <w:t>award image for user. Worked on Time tacker sheet.</w:t>
+            </w:r>
+            <w:r>
+              <w:t xml:space="preserve"> Reviewed the star awards for user with most notes branch. </w:t>
             </w:r>
           </w:p>
           <w:p/>

</xml_diff>